<commit_message>
rename output data file
</commit_message>
<xml_diff>
--- a/Verhavert_Assessment_characteristics_dataset_description.docx
+++ b/Verhavert_Assessment_characteristics_dataset_description.docx
@@ -3466,8 +3466,8 @@
 </file>
 
 <file path=customXml/item1.xml><?xml version="1.0" encoding="utf-8"?>
-<ct:contentTypeSchema xmlns:ct="http://schemas.microsoft.com/office/2006/metadata/contentType" xmlns:ma="http://schemas.microsoft.com/office/2006/metadata/properties/metaAttributes" ct:_="" ma:_="" ma:contentTypeName="Document" ma:contentTypeID="0x0101003352AD18CF0C984DA7E63E209549DCF8" ma:contentTypeVersion="12" ma:contentTypeDescription="Create a new document." ma:contentTypeScope="" ma:versionID="7b481184ddbdf2fd96a61c5a396510c2">
-  <xsd:schema xmlns:xsd="http://www.w3.org/2001/XMLSchema" xmlns:xs="http://www.w3.org/2001/XMLSchema" xmlns:p="http://schemas.microsoft.com/office/2006/metadata/properties" xmlns:ns2="cf1c6625-b432-47ce-9809-85c92c0fea50" xmlns:ns3="be4b1b58-ad14-4d3d-90cc-b22341928211" targetNamespace="http://schemas.microsoft.com/office/2006/metadata/properties" ma:root="true" ma:fieldsID="3e79b4e9e612b32c36440ec3dc8ed364" ns2:_="" ns3:_="">
+<ct:contentTypeSchema xmlns:ct="http://schemas.microsoft.com/office/2006/metadata/contentType" xmlns:ma="http://schemas.microsoft.com/office/2006/metadata/properties/metaAttributes" ct:_="" ma:_="" ma:contentTypeName="Document" ma:contentTypeID="0x0101003352AD18CF0C984DA7E63E209549DCF8" ma:contentTypeVersion="15" ma:contentTypeDescription="Create a new document." ma:contentTypeScope="" ma:versionID="bad55c78794288897ec35d15e0f692f4">
+  <xsd:schema xmlns:xsd="http://www.w3.org/2001/XMLSchema" xmlns:xs="http://www.w3.org/2001/XMLSchema" xmlns:p="http://schemas.microsoft.com/office/2006/metadata/properties" xmlns:ns2="cf1c6625-b432-47ce-9809-85c92c0fea50" xmlns:ns3="be4b1b58-ad14-4d3d-90cc-b22341928211" targetNamespace="http://schemas.microsoft.com/office/2006/metadata/properties" ma:root="true" ma:fieldsID="c7f91d2b5b3361af338d6867d074c3f2" ns2:_="" ns3:_="">
     <xsd:import namespace="cf1c6625-b432-47ce-9809-85c92c0fea50"/>
     <xsd:import namespace="be4b1b58-ad14-4d3d-90cc-b22341928211"/>
     <xsd:element name="properties">
@@ -3488,6 +3488,8 @@
                 <xsd:element ref="ns2:MediaServiceKeyPoints" minOccurs="0"/>
                 <xsd:element ref="ns2:MediaServiceDateTaken" minOccurs="0"/>
                 <xsd:element ref="ns2:MediaLengthInSeconds" minOccurs="0"/>
+                <xsd:element ref="ns2:lcf76f155ced4ddcb4097134ff3c332f" minOccurs="0"/>
+                <xsd:element ref="ns3:TaxCatchAll" minOccurs="0"/>
               </xsd:all>
             </xsd:complexType>
           </xsd:element>
@@ -3552,6 +3554,13 @@
         <xsd:restriction base="dms:Unknown"/>
       </xsd:simpleType>
     </xsd:element>
+    <xsd:element name="lcf76f155ced4ddcb4097134ff3c332f" ma:index="21" nillable="true" ma:taxonomy="true" ma:internalName="lcf76f155ced4ddcb4097134ff3c332f" ma:taxonomyFieldName="MediaServiceImageTags" ma:displayName="Image Tags" ma:readOnly="false" ma:fieldId="{5cf76f15-5ced-4ddc-b409-7134ff3c332f}" ma:taxonomyMulti="true" ma:sspId="d54eff52-6b6d-4e5f-a3b0-187f185b1db6" ma:termSetId="09814cd3-568e-fe90-9814-8d621ff8fb84" ma:anchorId="fba54fb3-c3e1-fe81-a776-ca4b69148c4d" ma:open="true" ma:isKeyword="false">
+      <xsd:complexType>
+        <xsd:sequence>
+          <xsd:element ref="pc:Terms" minOccurs="0" maxOccurs="1"/>
+        </xsd:sequence>
+      </xsd:complexType>
+    </xsd:element>
   </xsd:schema>
   <xsd:schema xmlns:xsd="http://www.w3.org/2001/XMLSchema" xmlns:xs="http://www.w3.org/2001/XMLSchema" xmlns:dms="http://schemas.microsoft.com/office/2006/documentManagement/types" xmlns:pc="http://schemas.microsoft.com/office/infopath/2007/PartnerControls" targetNamespace="be4b1b58-ad14-4d3d-90cc-b22341928211" elementFormDefault="qualified">
     <xsd:import namespace="http://schemas.microsoft.com/office/2006/documentManagement/types"/>
@@ -3581,6 +3590,17 @@
           <xsd:maxLength value="255"/>
         </xsd:restriction>
       </xsd:simpleType>
+    </xsd:element>
+    <xsd:element name="TaxCatchAll" ma:index="22" nillable="true" ma:displayName="Taxonomy Catch All Column" ma:hidden="true" ma:list="{5c6fa4d0-edc3-453b-814e-e2e662973a25}" ma:internalName="TaxCatchAll" ma:showField="CatchAllData" ma:web="be4b1b58-ad14-4d3d-90cc-b22341928211">
+      <xsd:complexType>
+        <xsd:complexContent>
+          <xsd:extension base="dms:MultiChoiceLookup">
+            <xsd:sequence>
+              <xsd:element name="Value" type="dms:Lookup" maxOccurs="unbounded" minOccurs="0" nillable="true"/>
+            </xsd:sequence>
+          </xsd:extension>
+        </xsd:complexContent>
+      </xsd:complexType>
     </xsd:element>
   </xsd:schema>
   <xsd:schema xmlns="http://schemas.openxmlformats.org/package/2006/metadata/core-properties" xmlns:xsd="http://www.w3.org/2001/XMLSchema" xmlns:xsi="http://www.w3.org/2001/XMLSchema-instance" xmlns:dc="http://purl.org/dc/elements/1.1/" xmlns:dcterms="http://purl.org/dc/terms/" xmlns:odoc="http://schemas.microsoft.com/internal/obd" targetNamespace="http://schemas.openxmlformats.org/package/2006/metadata/core-properties" elementFormDefault="qualified" attributeFormDefault="unqualified" blockDefault="#all">
@@ -3693,12 +3713,17 @@
 
 <file path=customXml/item3.xml><?xml version="1.0" encoding="utf-8"?>
 <p:properties xmlns:p="http://schemas.microsoft.com/office/2006/metadata/properties" xmlns:xsi="http://www.w3.org/2001/XMLSchema-instance" xmlns:pc="http://schemas.microsoft.com/office/infopath/2007/PartnerControls">
-  <documentManagement/>
+  <documentManagement>
+    <TaxCatchAll xmlns="be4b1b58-ad14-4d3d-90cc-b22341928211" xsi:nil="true"/>
+    <lcf76f155ced4ddcb4097134ff3c332f xmlns="cf1c6625-b432-47ce-9809-85c92c0fea50">
+      <Terms xmlns="http://schemas.microsoft.com/office/infopath/2007/PartnerControls"/>
+    </lcf76f155ced4ddcb4097134ff3c332f>
+  </documentManagement>
 </p:properties>
 </file>
 
 <file path=customXml/itemProps1.xml><?xml version="1.0" encoding="utf-8"?>
-<ds:datastoreItem xmlns:ds="http://schemas.openxmlformats.org/officeDocument/2006/customXml" ds:itemID="{C7361E6D-0648-4CE6-B232-80BF028E9222}"/>
+<ds:datastoreItem xmlns:ds="http://schemas.openxmlformats.org/officeDocument/2006/customXml" ds:itemID="{87B364EF-4D6D-4B9B-806C-5E2D82B0E7B7}"/>
 </file>
 
 <file path=customXml/itemProps2.xml><?xml version="1.0" encoding="utf-8"?>

</xml_diff>